<commit_message>
Update Taller 1 - Documento Entrega.docx
</commit_message>
<xml_diff>
--- a/document/Taller 1 - Documento Entrega.docx
+++ b/document/Taller 1 - Documento Entrega.docx
@@ -1,6 +1,6 @@
 
 <file path=word/document.xml><?xml version="1.0" encoding="utf-8"?>
-<w:document xmlns:wpc="http://schemas.microsoft.com/office/word/2010/wordprocessingCanvas" xmlns:cx="http://schemas.microsoft.com/office/drawing/2014/chartex" xmlns:cx1="http://schemas.microsoft.com/office/drawing/2015/9/8/chartex" xmlns:cx2="http://schemas.microsoft.com/office/drawing/2015/10/21/chartex" xmlns:cx3="http://schemas.microsoft.com/office/drawing/2016/5/9/chartex" xmlns:cx4="http://schemas.microsoft.com/office/drawing/2016/5/10/chartex" xmlns:cx5="http://schemas.microsoft.com/office/drawing/2016/5/11/chartex" xmlns:cx6="http://schemas.microsoft.com/office/drawing/2016/5/12/chartex" xmlns:cx7="http://schemas.microsoft.com/office/drawing/2016/5/13/chartex" xmlns:cx8="http://schemas.microsoft.com/office/drawing/2016/5/14/chartex" xmlns:mc="http://schemas.openxmlformats.org/markup-compatibility/2006" xmlns:aink="http://schemas.microsoft.com/office/drawing/2016/ink" xmlns:am3d="http://schemas.microsoft.com/office/drawing/2017/model3d" xmlns:o="urn:schemas-microsoft-com:office:office" xmlns:r="http://schemas.openxmlformats.org/officeDocument/2006/relationships" xmlns:m="http://schemas.openxmlformats.org/officeDocument/2006/math" xmlns:v="urn:schemas-microsoft-com:vml" xmlns:wp14="http://schemas.microsoft.com/office/word/2010/wordprocessingDrawing" xmlns:wp="http://schemas.openxmlformats.org/drawingml/2006/wordprocessingDrawing" xmlns:w10="urn:schemas-microsoft-com:office:word" xmlns:w="http://schemas.openxmlformats.org/wordprocessingml/2006/main" xmlns:w14="http://schemas.microsoft.com/office/word/2010/wordml" xmlns:w15="http://schemas.microsoft.com/office/word/2012/wordml" xmlns:w16cid="http://schemas.microsoft.com/office/word/2016/wordml/cid" xmlns:w16se="http://schemas.microsoft.com/office/word/2015/wordml/symex" xmlns:wpg="http://schemas.microsoft.com/office/word/2010/wordprocessingGroup" xmlns:wpi="http://schemas.microsoft.com/office/word/2010/wordprocessingInk" xmlns:wne="http://schemas.microsoft.com/office/word/2006/wordml" xmlns:wps="http://schemas.microsoft.com/office/word/2010/wordprocessingShape" mc:Ignorable="w14 w15 w16se w16cid wp14">
+<w:document xmlns:wpc="http://schemas.microsoft.com/office/word/2010/wordprocessingCanvas" xmlns:cx="http://schemas.microsoft.com/office/drawing/2014/chartex" xmlns:cx1="http://schemas.microsoft.com/office/drawing/2015/9/8/chartex" xmlns:cx2="http://schemas.microsoft.com/office/drawing/2015/10/21/chartex" xmlns:cx3="http://schemas.microsoft.com/office/drawing/2016/5/9/chartex" xmlns:cx4="http://schemas.microsoft.com/office/drawing/2016/5/10/chartex" xmlns:cx5="http://schemas.microsoft.com/office/drawing/2016/5/11/chartex" xmlns:cx6="http://schemas.microsoft.com/office/drawing/2016/5/12/chartex" xmlns:cx7="http://schemas.microsoft.com/office/drawing/2016/5/13/chartex" xmlns:cx8="http://schemas.microsoft.com/office/drawing/2016/5/14/chartex" xmlns:mc="http://schemas.openxmlformats.org/markup-compatibility/2006" xmlns:aink="http://schemas.microsoft.com/office/drawing/2016/ink" xmlns:am3d="http://schemas.microsoft.com/office/drawing/2017/model3d" xmlns:o="urn:schemas-microsoft-com:office:office" xmlns:oel="http://schemas.microsoft.com/office/2019/extlst" xmlns:r="http://schemas.openxmlformats.org/officeDocument/2006/relationships" xmlns:m="http://schemas.openxmlformats.org/officeDocument/2006/math" xmlns:v="urn:schemas-microsoft-com:vml" xmlns:wp14="http://schemas.microsoft.com/office/word/2010/wordprocessingDrawing" xmlns:wp="http://schemas.openxmlformats.org/drawingml/2006/wordprocessingDrawing" xmlns:w10="urn:schemas-microsoft-com:office:word" xmlns:w="http://schemas.openxmlformats.org/wordprocessingml/2006/main" xmlns:w14="http://schemas.microsoft.com/office/word/2010/wordml" xmlns:w15="http://schemas.microsoft.com/office/word/2012/wordml" xmlns:w16cex="http://schemas.microsoft.com/office/word/2018/wordml/cex" xmlns:w16cid="http://schemas.microsoft.com/office/word/2016/wordml/cid" xmlns:w16="http://schemas.microsoft.com/office/word/2018/wordml" xmlns:w16sdtdh="http://schemas.microsoft.com/office/word/2020/wordml/sdtdatahash" xmlns:w16se="http://schemas.microsoft.com/office/word/2015/wordml/symex" xmlns:wpg="http://schemas.microsoft.com/office/word/2010/wordprocessingGroup" xmlns:wpi="http://schemas.microsoft.com/office/word/2010/wordprocessingInk" xmlns:wne="http://schemas.microsoft.com/office/word/2006/wordml" xmlns:wps="http://schemas.microsoft.com/office/word/2010/wordprocessingShape" mc:Ignorable="w14 w15 w16se w16cid w16 w16cex w16sdtdh wp14">
   <w:body>
     <w:p>
       <w:pPr>
@@ -34,8 +34,6 @@
           <w:lang w:val="es-MX"/>
         </w:rPr>
       </w:pPr>
-      <w:bookmarkStart w:id="0" w:name="_GoBack"/>
-      <w:bookmarkEnd w:id="0"/>
     </w:p>
     <w:p>
       <w:pPr>
@@ -183,7 +181,30 @@
           <w:szCs w:val="24"/>
           <w:lang w:val="es-MX"/>
         </w:rPr>
-        <w:t xml:space="preserve">. </w:t>
+        <w:t>.  Cód.:</w:t>
+      </w:r>
+    </w:p>
+    <w:p>
+      <w:pPr>
+        <w:spacing w:after="0" w:line="276" w:lineRule="auto"/>
+        <w:ind w:left="708" w:firstLine="708"/>
+        <w:contextualSpacing/>
+        <w:jc w:val="both"/>
+        <w:rPr>
+          <w:rFonts w:ascii="Californian FB" w:hAnsi="Californian FB"/>
+          <w:sz w:val="24"/>
+          <w:szCs w:val="24"/>
+          <w:lang w:val="es-MX"/>
+        </w:rPr>
+      </w:pPr>
+      <w:r>
+        <w:rPr>
+          <w:rFonts w:ascii="Californian FB" w:hAnsi="Californian FB"/>
+          <w:sz w:val="24"/>
+          <w:szCs w:val="24"/>
+          <w:lang w:val="es-MX"/>
+        </w:rPr>
+        <w:t>Juan Sebastian Tellez Melo.  Cód.:</w:t>
       </w:r>
       <w:r>
         <w:rPr>
@@ -192,8 +213,22 @@
           <w:szCs w:val="24"/>
           <w:lang w:val="es-MX"/>
         </w:rPr>
-        <w:t xml:space="preserve"> </w:t>
+        <w:t xml:space="preserve"> 201513710</w:t>
       </w:r>
+    </w:p>
+    <w:p>
+      <w:pPr>
+        <w:spacing w:after="0" w:line="276" w:lineRule="auto"/>
+        <w:ind w:left="708" w:firstLine="708"/>
+        <w:contextualSpacing/>
+        <w:jc w:val="both"/>
+        <w:rPr>
+          <w:rFonts w:ascii="Californian FB" w:hAnsi="Californian FB"/>
+          <w:sz w:val="24"/>
+          <w:szCs w:val="24"/>
+          <w:lang w:val="es-MX"/>
+        </w:rPr>
+      </w:pPr>
       <w:r>
         <w:rPr>
           <w:rFonts w:ascii="Californian FB" w:hAnsi="Californian FB"/>
@@ -201,147 +236,7 @@
           <w:szCs w:val="24"/>
           <w:lang w:val="es-MX"/>
         </w:rPr>
-        <w:t>Cód.:</w:t>
-      </w:r>
-    </w:p>
-    <w:p>
-      <w:pPr>
-        <w:spacing w:after="0" w:line="276" w:lineRule="auto"/>
-        <w:ind w:left="708" w:firstLine="708"/>
-        <w:contextualSpacing/>
-        <w:jc w:val="both"/>
-        <w:rPr>
-          <w:rFonts w:ascii="Californian FB" w:hAnsi="Californian FB"/>
-          <w:sz w:val="24"/>
-          <w:szCs w:val="24"/>
-          <w:lang w:val="es-MX"/>
-        </w:rPr>
-      </w:pPr>
-      <w:r>
-        <w:rPr>
-          <w:rFonts w:ascii="Californian FB" w:hAnsi="Californian FB"/>
-          <w:sz w:val="24"/>
-          <w:szCs w:val="24"/>
-          <w:lang w:val="es-MX"/>
-        </w:rPr>
-        <w:t xml:space="preserve">Juan </w:t>
-      </w:r>
-      <w:proofErr w:type="spellStart"/>
-      <w:r>
-        <w:rPr>
-          <w:rFonts w:ascii="Californian FB" w:hAnsi="Californian FB"/>
-          <w:sz w:val="24"/>
-          <w:szCs w:val="24"/>
-          <w:lang w:val="es-MX"/>
-        </w:rPr>
-        <w:t>Sebastian</w:t>
-      </w:r>
-      <w:proofErr w:type="spellEnd"/>
-      <w:r>
-        <w:rPr>
-          <w:rFonts w:ascii="Californian FB" w:hAnsi="Californian FB"/>
-          <w:sz w:val="24"/>
-          <w:szCs w:val="24"/>
-          <w:lang w:val="es-MX"/>
-        </w:rPr>
-        <w:t xml:space="preserve"> </w:t>
-      </w:r>
-      <w:proofErr w:type="spellStart"/>
-      <w:r>
-        <w:rPr>
-          <w:rFonts w:ascii="Californian FB" w:hAnsi="Californian FB"/>
-          <w:sz w:val="24"/>
-          <w:szCs w:val="24"/>
-          <w:lang w:val="es-MX"/>
-        </w:rPr>
-        <w:t>Tellez</w:t>
-      </w:r>
-      <w:proofErr w:type="spellEnd"/>
-      <w:r>
-        <w:rPr>
-          <w:rFonts w:ascii="Californian FB" w:hAnsi="Californian FB"/>
-          <w:sz w:val="24"/>
-          <w:szCs w:val="24"/>
-          <w:lang w:val="es-MX"/>
-        </w:rPr>
-        <w:t xml:space="preserve"> Melo</w:t>
-      </w:r>
-      <w:r>
-        <w:rPr>
-          <w:rFonts w:ascii="Californian FB" w:hAnsi="Californian FB"/>
-          <w:sz w:val="24"/>
-          <w:szCs w:val="24"/>
-          <w:lang w:val="es-MX"/>
-        </w:rPr>
-        <w:t xml:space="preserve">. </w:t>
-      </w:r>
-      <w:r>
-        <w:rPr>
-          <w:rFonts w:ascii="Californian FB" w:hAnsi="Californian FB"/>
-          <w:sz w:val="24"/>
-          <w:szCs w:val="24"/>
-          <w:lang w:val="es-MX"/>
-        </w:rPr>
-        <w:t xml:space="preserve"> </w:t>
-      </w:r>
-      <w:r>
-        <w:rPr>
-          <w:rFonts w:ascii="Californian FB" w:hAnsi="Californian FB"/>
-          <w:sz w:val="24"/>
-          <w:szCs w:val="24"/>
-          <w:lang w:val="es-MX"/>
-        </w:rPr>
-        <w:t>Cód.:</w:t>
-      </w:r>
-    </w:p>
-    <w:p>
-      <w:pPr>
-        <w:spacing w:after="0" w:line="276" w:lineRule="auto"/>
-        <w:ind w:left="708" w:firstLine="708"/>
-        <w:contextualSpacing/>
-        <w:jc w:val="both"/>
-        <w:rPr>
-          <w:rFonts w:ascii="Californian FB" w:hAnsi="Californian FB"/>
-          <w:sz w:val="24"/>
-          <w:szCs w:val="24"/>
-          <w:lang w:val="es-MX"/>
-        </w:rPr>
-      </w:pPr>
-      <w:r>
-        <w:rPr>
-          <w:rFonts w:ascii="Californian FB" w:hAnsi="Californian FB"/>
-          <w:sz w:val="24"/>
-          <w:szCs w:val="24"/>
-          <w:lang w:val="es-MX"/>
-        </w:rPr>
-        <w:t xml:space="preserve">Andres Mauricio Palacio Lugo. </w:t>
-      </w:r>
-      <w:r>
-        <w:rPr>
-          <w:rFonts w:ascii="Californian FB" w:hAnsi="Californian FB"/>
-          <w:sz w:val="24"/>
-          <w:szCs w:val="24"/>
-          <w:lang w:val="es-MX"/>
-        </w:rPr>
-        <w:t xml:space="preserve"> </w:t>
-      </w:r>
-      <w:r>
-        <w:rPr>
-          <w:rFonts w:ascii="Californian FB" w:hAnsi="Californian FB"/>
-          <w:sz w:val="24"/>
-          <w:szCs w:val="24"/>
-          <w:lang w:val="es-MX"/>
-        </w:rPr>
-        <w:t>Cód.:</w:t>
-      </w:r>
-      <w:r>
-        <w:rPr>
-          <w:rFonts w:ascii="Californian FB" w:hAnsi="Californian FB"/>
-          <w:sz w:val="24"/>
-          <w:szCs w:val="24"/>
-          <w:lang w:val="es-MX"/>
-        </w:rPr>
-        <w:t xml:space="preserve"> 201618843</w:t>
+        <w:t>Andres Mauricio Palacio Lugo.  Cód.: 201618843</w:t>
       </w:r>
     </w:p>
     <w:p>
@@ -1092,8 +987,8 @@
           <w:szCs w:val="24"/>
         </w:rPr>
       </w:pPr>
-      <w:bookmarkStart w:id="1" w:name="Additional_Guidelines"/>
-      <w:bookmarkEnd w:id="1"/>
+      <w:bookmarkStart w:id="0" w:name="Additional_Guidelines"/>
+      <w:bookmarkEnd w:id="0"/>
     </w:p>
     <w:p>
       <w:pPr>
@@ -1118,7 +1013,7 @@
 </file>
 
 <file path=word/numbering.xml><?xml version="1.0" encoding="utf-8"?>
-<w:numbering xmlns:wpc="http://schemas.microsoft.com/office/word/2010/wordprocessingCanvas" xmlns:cx="http://schemas.microsoft.com/office/drawing/2014/chartex" xmlns:cx1="http://schemas.microsoft.com/office/drawing/2015/9/8/chartex" xmlns:cx2="http://schemas.microsoft.com/office/drawing/2015/10/21/chartex" xmlns:cx3="http://schemas.microsoft.com/office/drawing/2016/5/9/chartex" xmlns:cx4="http://schemas.microsoft.com/office/drawing/2016/5/10/chartex" xmlns:cx5="http://schemas.microsoft.com/office/drawing/2016/5/11/chartex" xmlns:cx6="http://schemas.microsoft.com/office/drawing/2016/5/12/chartex" xmlns:cx7="http://schemas.microsoft.com/office/drawing/2016/5/13/chartex" xmlns:cx8="http://schemas.microsoft.com/office/drawing/2016/5/14/chartex" xmlns:mc="http://schemas.openxmlformats.org/markup-compatibility/2006" xmlns:aink="http://schemas.microsoft.com/office/drawing/2016/ink" xmlns:am3d="http://schemas.microsoft.com/office/drawing/2017/model3d" xmlns:o="urn:schemas-microsoft-com:office:office" xmlns:r="http://schemas.openxmlformats.org/officeDocument/2006/relationships" xmlns:m="http://schemas.openxmlformats.org/officeDocument/2006/math" xmlns:v="urn:schemas-microsoft-com:vml" xmlns:wp14="http://schemas.microsoft.com/office/word/2010/wordprocessingDrawing" xmlns:wp="http://schemas.openxmlformats.org/drawingml/2006/wordprocessingDrawing" xmlns:w10="urn:schemas-microsoft-com:office:word" xmlns:w="http://schemas.openxmlformats.org/wordprocessingml/2006/main" xmlns:w14="http://schemas.microsoft.com/office/word/2010/wordml" xmlns:w15="http://schemas.microsoft.com/office/word/2012/wordml" xmlns:w16cid="http://schemas.microsoft.com/office/word/2016/wordml/cid" xmlns:w16se="http://schemas.microsoft.com/office/word/2015/wordml/symex" xmlns:wpg="http://schemas.microsoft.com/office/word/2010/wordprocessingGroup" xmlns:wpi="http://schemas.microsoft.com/office/word/2010/wordprocessingInk" xmlns:wne="http://schemas.microsoft.com/office/word/2006/wordml" xmlns:wps="http://schemas.microsoft.com/office/word/2010/wordprocessingShape" mc:Ignorable="w14 w15 w16se w16cid wp14">
+<w:numbering xmlns:wpc="http://schemas.microsoft.com/office/word/2010/wordprocessingCanvas" xmlns:cx="http://schemas.microsoft.com/office/drawing/2014/chartex" xmlns:cx1="http://schemas.microsoft.com/office/drawing/2015/9/8/chartex" xmlns:cx2="http://schemas.microsoft.com/office/drawing/2015/10/21/chartex" xmlns:cx3="http://schemas.microsoft.com/office/drawing/2016/5/9/chartex" xmlns:cx4="http://schemas.microsoft.com/office/drawing/2016/5/10/chartex" xmlns:cx5="http://schemas.microsoft.com/office/drawing/2016/5/11/chartex" xmlns:cx6="http://schemas.microsoft.com/office/drawing/2016/5/12/chartex" xmlns:cx7="http://schemas.microsoft.com/office/drawing/2016/5/13/chartex" xmlns:cx8="http://schemas.microsoft.com/office/drawing/2016/5/14/chartex" xmlns:mc="http://schemas.openxmlformats.org/markup-compatibility/2006" xmlns:aink="http://schemas.microsoft.com/office/drawing/2016/ink" xmlns:am3d="http://schemas.microsoft.com/office/drawing/2017/model3d" xmlns:o="urn:schemas-microsoft-com:office:office" xmlns:oel="http://schemas.microsoft.com/office/2019/extlst" xmlns:r="http://schemas.openxmlformats.org/officeDocument/2006/relationships" xmlns:m="http://schemas.openxmlformats.org/officeDocument/2006/math" xmlns:v="urn:schemas-microsoft-com:vml" xmlns:wp14="http://schemas.microsoft.com/office/word/2010/wordprocessingDrawing" xmlns:wp="http://schemas.openxmlformats.org/drawingml/2006/wordprocessingDrawing" xmlns:w10="urn:schemas-microsoft-com:office:word" xmlns:w="http://schemas.openxmlformats.org/wordprocessingml/2006/main" xmlns:w14="http://schemas.microsoft.com/office/word/2010/wordml" xmlns:w15="http://schemas.microsoft.com/office/word/2012/wordml" xmlns:w16cex="http://schemas.microsoft.com/office/word/2018/wordml/cex" xmlns:w16cid="http://schemas.microsoft.com/office/word/2016/wordml/cid" xmlns:w16="http://schemas.microsoft.com/office/word/2018/wordml" xmlns:w16sdtdh="http://schemas.microsoft.com/office/word/2020/wordml/sdtdatahash" xmlns:w16se="http://schemas.microsoft.com/office/word/2015/wordml/symex" xmlns:wpg="http://schemas.microsoft.com/office/word/2010/wordprocessingGroup" xmlns:wpi="http://schemas.microsoft.com/office/word/2010/wordprocessingInk" xmlns:wne="http://schemas.microsoft.com/office/word/2006/wordml" xmlns:wps="http://schemas.microsoft.com/office/word/2010/wordprocessingShape" mc:Ignorable="w14 w15 w16se w16cid w16 w16cex w16sdtdh wp14">
   <w:abstractNum w:abstractNumId="0" w15:restartNumberingAfterBreak="0">
     <w:nsid w:val="08071331"/>
     <w:multiLevelType w:val="hybridMultilevel"/>
@@ -1320,17 +1215,17 @@
       </w:rPr>
     </w:lvl>
   </w:abstractNum>
-  <w:num w:numId="1">
+  <w:num w:numId="1" w16cid:durableId="62874529">
     <w:abstractNumId w:val="1"/>
   </w:num>
-  <w:num w:numId="2">
+  <w:num w:numId="2" w16cid:durableId="785929460">
     <w:abstractNumId w:val="0"/>
   </w:num>
 </w:numbering>
 </file>
 
 <file path=word/styles.xml><?xml version="1.0" encoding="utf-8"?>
-<w:styles xmlns:mc="http://schemas.openxmlformats.org/markup-compatibility/2006" xmlns:r="http://schemas.openxmlformats.org/officeDocument/2006/relationships" xmlns:w="http://schemas.openxmlformats.org/wordprocessingml/2006/main" xmlns:w14="http://schemas.microsoft.com/office/word/2010/wordml" xmlns:w15="http://schemas.microsoft.com/office/word/2012/wordml" xmlns:w16cid="http://schemas.microsoft.com/office/word/2016/wordml/cid" xmlns:w16se="http://schemas.microsoft.com/office/word/2015/wordml/symex" mc:Ignorable="w14 w15 w16se w16cid">
+<w:styles xmlns:mc="http://schemas.openxmlformats.org/markup-compatibility/2006" xmlns:r="http://schemas.openxmlformats.org/officeDocument/2006/relationships" xmlns:w="http://schemas.openxmlformats.org/wordprocessingml/2006/main" xmlns:w14="http://schemas.microsoft.com/office/word/2010/wordml" xmlns:w15="http://schemas.microsoft.com/office/word/2012/wordml" xmlns:w16cex="http://schemas.microsoft.com/office/word/2018/wordml/cex" xmlns:w16cid="http://schemas.microsoft.com/office/word/2016/wordml/cid" xmlns:w16="http://schemas.microsoft.com/office/word/2018/wordml" xmlns:w16sdtdh="http://schemas.microsoft.com/office/word/2020/wordml/sdtdatahash" xmlns:w16se="http://schemas.microsoft.com/office/word/2015/wordml/symex" mc:Ignorable="w14 w15 w16se w16cid w16 w16cex w16sdtdh">
   <w:docDefaults>
     <w:rPrDefault>
       <w:rPr>
@@ -1346,7 +1241,7 @@
       </w:pPr>
     </w:pPrDefault>
   </w:docDefaults>
-  <w:latentStyles w:defLockedState="0" w:defUIPriority="99" w:defSemiHidden="0" w:defUnhideWhenUsed="0" w:defQFormat="0" w:count="375">
+  <w:latentStyles w:defLockedState="0" w:defUIPriority="99" w:defSemiHidden="0" w:defUnhideWhenUsed="0" w:defQFormat="0" w:count="376">
     <w:lsdException w:name="Normal" w:uiPriority="0" w:qFormat="1"/>
     <w:lsdException w:name="heading 1" w:uiPriority="9" w:qFormat="1"/>
     <w:lsdException w:name="heading 2" w:semiHidden="1" w:uiPriority="9" w:unhideWhenUsed="1" w:qFormat="1"/>
@@ -1452,7 +1347,6 @@
     <w:lsdException w:name="HTML Sample" w:semiHidden="1" w:unhideWhenUsed="1"/>
     <w:lsdException w:name="HTML Typewriter" w:semiHidden="1" w:unhideWhenUsed="1"/>
     <w:lsdException w:name="HTML Variable" w:semiHidden="1" w:unhideWhenUsed="1"/>
-    <w:lsdException w:name="Normal Table" w:semiHidden="1" w:unhideWhenUsed="1"/>
     <w:lsdException w:name="annotation subject" w:semiHidden="1" w:unhideWhenUsed="1"/>
     <w:lsdException w:name="No List" w:semiHidden="1" w:unhideWhenUsed="1"/>
     <w:lsdException w:name="Outline List 1" w:semiHidden="1" w:unhideWhenUsed="1"/>
@@ -1499,10 +1393,8 @@
     <w:lsdException w:name="Table Subtle 2" w:semiHidden="1" w:unhideWhenUsed="1"/>
     <w:lsdException w:name="Table Web 1" w:semiHidden="1" w:unhideWhenUsed="1"/>
     <w:lsdException w:name="Table Web 2" w:semiHidden="1" w:unhideWhenUsed="1"/>
-    <w:lsdException w:name="Table Web 3" w:semiHidden="1" w:unhideWhenUsed="1"/>
     <w:lsdException w:name="Balloon Text" w:semiHidden="1" w:unhideWhenUsed="1"/>
     <w:lsdException w:name="Table Grid" w:uiPriority="39"/>
-    <w:lsdException w:name="Table Theme" w:semiHidden="1" w:unhideWhenUsed="1"/>
     <w:lsdException w:name="Placeholder Text" w:semiHidden="1"/>
     <w:lsdException w:name="No Spacing" w:uiPriority="1" w:qFormat="1"/>
     <w:lsdException w:name="Light Shading" w:uiPriority="60"/>
@@ -1722,6 +1614,7 @@
     <w:lsdException w:name="Smart Hyperlink" w:semiHidden="1" w:unhideWhenUsed="1"/>
     <w:lsdException w:name="Hashtag" w:semiHidden="1" w:unhideWhenUsed="1"/>
     <w:lsdException w:name="Unresolved Mention" w:semiHidden="1" w:unhideWhenUsed="1"/>
+    <w:lsdException w:name="Smart Link" w:semiHidden="1" w:unhideWhenUsed="1"/>
   </w:latentStyles>
   <w:style w:type="paragraph" w:default="1" w:styleId="Normal">
     <w:name w:val="Normal"/>
@@ -2064,6 +1957,23 @@
 </file>
 
 <file path=customXml/item1.xml><?xml version="1.0" encoding="utf-8"?>
+<p:properties xmlns:p="http://schemas.microsoft.com/office/2006/metadata/properties" xmlns:xsi="http://www.w3.org/2001/XMLSchema-instance" xmlns:pc="http://schemas.microsoft.com/office/infopath/2007/PartnerControls">
+  <documentManagement>
+    <_activity xmlns="e43937bf-7b2e-4368-9dee-c0ba54883549" xsi:nil="true"/>
+  </documentManagement>
+</p:properties>
+</file>
+
+<file path=customXml/item2.xml><?xml version="1.0" encoding="utf-8"?>
+<?mso-contentType ?>
+<FormTemplates xmlns="http://schemas.microsoft.com/sharepoint/v3/contenttype/forms">
+  <Display>DocumentLibraryForm</Display>
+  <Edit>DocumentLibraryForm</Edit>
+  <New>DocumentLibraryForm</New>
+</FormTemplates>
+</file>
+
+<file path=customXml/item3.xml><?xml version="1.0" encoding="utf-8"?>
 <ct:contentTypeSchema xmlns:ct="http://schemas.microsoft.com/office/2006/metadata/contentType" xmlns:ma="http://schemas.microsoft.com/office/2006/metadata/properties/metaAttributes" ct:_="" ma:_="" ma:contentTypeName="Documento" ma:contentTypeID="0x010100678C4FC5FBF6FB4DA2EDBCF96AC2D682" ma:contentTypeVersion="15" ma:contentTypeDescription="Crear nuevo documento." ma:contentTypeScope="" ma:versionID="866602cc36f87e8669ef40c213a7cbe1">
   <xsd:schema xmlns:xsd="http://www.w3.org/2001/XMLSchema" xmlns:xs="http://www.w3.org/2001/XMLSchema" xmlns:p="http://schemas.microsoft.com/office/2006/metadata/properties" xmlns:ns3="e43937bf-7b2e-4368-9dee-c0ba54883549" xmlns:ns4="1d63b447-a619-43fb-a106-4fc246dfb9e7" targetNamespace="http://schemas.microsoft.com/office/2006/metadata/properties" ma:root="true" ma:fieldsID="0bee6618e954569e44410ef7dbb44e7b" ns3:_="" ns4:_="">
     <xsd:import namespace="e43937bf-7b2e-4368-9dee-c0ba54883549"/>
@@ -2298,24 +2208,25 @@
 </ct:contentTypeSchema>
 </file>
 
-<file path=customXml/item2.xml><?xml version="1.0" encoding="utf-8"?>
-<?mso-contentType ?>
-<FormTemplates xmlns="http://schemas.microsoft.com/sharepoint/v3/contenttype/forms">
-  <Display>DocumentLibraryForm</Display>
-  <Edit>DocumentLibraryForm</Edit>
-  <New>DocumentLibraryForm</New>
-</FormTemplates>
+<file path=customXml/itemProps1.xml><?xml version="1.0" encoding="utf-8"?>
+<ds:datastoreItem xmlns:ds="http://schemas.openxmlformats.org/officeDocument/2006/customXml" ds:itemID="{AA4CEB11-D657-48E7-8420-7F129794EE88}">
+  <ds:schemaRefs>
+    <ds:schemaRef ds:uri="http://schemas.microsoft.com/office/2006/metadata/properties"/>
+    <ds:schemaRef ds:uri="http://schemas.microsoft.com/office/infopath/2007/PartnerControls"/>
+    <ds:schemaRef ds:uri="e43937bf-7b2e-4368-9dee-c0ba54883549"/>
+  </ds:schemaRefs>
+</ds:datastoreItem>
 </file>
 
-<file path=customXml/item3.xml><?xml version="1.0" encoding="utf-8"?>
-<p:properties xmlns:p="http://schemas.microsoft.com/office/2006/metadata/properties" xmlns:xsi="http://www.w3.org/2001/XMLSchema-instance" xmlns:pc="http://schemas.microsoft.com/office/infopath/2007/PartnerControls">
-  <documentManagement>
-    <_activity xmlns="e43937bf-7b2e-4368-9dee-c0ba54883549" xsi:nil="true"/>
-  </documentManagement>
-</p:properties>
+<file path=customXml/itemProps2.xml><?xml version="1.0" encoding="utf-8"?>
+<ds:datastoreItem xmlns:ds="http://schemas.openxmlformats.org/officeDocument/2006/customXml" ds:itemID="{E2690382-DC72-4963-8425-B3E09E4A39DE}">
+  <ds:schemaRefs>
+    <ds:schemaRef ds:uri="http://schemas.microsoft.com/sharepoint/v3/contenttype/forms"/>
+  </ds:schemaRefs>
+</ds:datastoreItem>
 </file>
 
-<file path=customXml/itemProps1.xml><?xml version="1.0" encoding="utf-8"?>
+<file path=customXml/itemProps3.xml><?xml version="1.0" encoding="utf-8"?>
 <ds:datastoreItem xmlns:ds="http://schemas.openxmlformats.org/officeDocument/2006/customXml" ds:itemID="{6849CC0D-AD4F-4B2E-A209-37E67C0CC6C8}">
   <ds:schemaRefs>
     <ds:schemaRef ds:uri="http://schemas.microsoft.com/office/2006/metadata/contentType"/>
@@ -2332,29 +2243,4 @@
     <ds:schemaRef ds:uri="http://schemas.microsoft.com/internal/obd"/>
   </ds:schemaRefs>
 </ds:datastoreItem>
-</file>
-
-<file path=customXml/itemProps2.xml><?xml version="1.0" encoding="utf-8"?>
-<ds:datastoreItem xmlns:ds="http://schemas.openxmlformats.org/officeDocument/2006/customXml" ds:itemID="{E2690382-DC72-4963-8425-B3E09E4A39DE}">
-  <ds:schemaRefs>
-    <ds:schemaRef ds:uri="http://schemas.microsoft.com/sharepoint/v3/contenttype/forms"/>
-  </ds:schemaRefs>
-</ds:datastoreItem>
-</file>
-
-<file path=customXml/itemProps3.xml><?xml version="1.0" encoding="utf-8"?>
-<ds:datastoreItem xmlns:ds="http://schemas.openxmlformats.org/officeDocument/2006/customXml" ds:itemID="{AA4CEB11-D657-48E7-8420-7F129794EE88}">
-  <ds:schemaRefs>
-    <ds:schemaRef ds:uri="http://purl.org/dc/elements/1.1/"/>
-    <ds:schemaRef ds:uri="http://www.w3.org/XML/1998/namespace"/>
-    <ds:schemaRef ds:uri="http://schemas.microsoft.com/office/infopath/2007/PartnerControls"/>
-    <ds:schemaRef ds:uri="1d63b447-a619-43fb-a106-4fc246dfb9e7"/>
-    <ds:schemaRef ds:uri="http://schemas.microsoft.com/office/2006/documentManagement/types"/>
-    <ds:schemaRef ds:uri="http://purl.org/dc/terms/"/>
-    <ds:schemaRef ds:uri="http://purl.org/dc/dcmitype/"/>
-    <ds:schemaRef ds:uri="e43937bf-7b2e-4368-9dee-c0ba54883549"/>
-    <ds:schemaRef ds:uri="http://schemas.openxmlformats.org/package/2006/metadata/core-properties"/>
-    <ds:schemaRef ds:uri="http://schemas.microsoft.com/office/2006/metadata/properties"/>
-  </ds:schemaRefs>
-</ds:datastoreItem>
 </file>
</xml_diff>